<commit_message>
updates to intro and agenda
</commit_message>
<xml_diff>
--- a/Boston-Dec/Agenda Azure Workshop Dec 7 and 8.docx
+++ b/Boston-Dec/Agenda Azure Workshop Dec 7 and 8.docx
@@ -11,8 +11,6 @@
           <w:szCs w:val="56"/>
         </w:rPr>
       </w:pPr>
-      <w:bookmarkStart w:id="0" w:name="_GoBack"/>
-      <w:bookmarkEnd w:id="0"/>
       <w:r>
         <w:rPr>
           <w:sz w:val="56"/>
@@ -98,7 +96,6 @@
     <w:p>
       <w:pPr>
         <w:spacing w:after="0"/>
-        <w:jc w:val="center"/>
         <w:rPr>
           <w:sz w:val="32"/>
           <w:szCs w:val="32"/>
@@ -114,23 +111,35 @@
           <w:szCs w:val="32"/>
         </w:rPr>
       </w:pPr>
-      <w:proofErr w:type="spellStart"/>
       <w:r>
         <w:rPr>
           <w:sz w:val="32"/>
           <w:szCs w:val="32"/>
         </w:rPr>
-        <w:t>WiFi</w:t>
-      </w:r>
-      <w:proofErr w:type="spellEnd"/>
+        <w:t>Con</w:t>
+      </w:r>
       <w:r>
         <w:rPr>
           <w:sz w:val="32"/>
           <w:szCs w:val="32"/>
         </w:rPr>
-        <w:t xml:space="preserve"> Password:</w:t>
-      </w:r>
-      <w:r>
+        <w:t xml:space="preserve">tent: </w:t>
+      </w:r>
+      <w:hyperlink r:id="rId7" w:history="1">
+        <w:r>
+          <w:rPr>
+            <w:rStyle w:val="Hyperlink"/>
+            <w:sz w:val="32"/>
+            <w:szCs w:val="32"/>
+          </w:rPr>
+          <w:t>https://aka.ms/boston475content</w:t>
+        </w:r>
+      </w:hyperlink>
+      <w:r>
+        <w:rPr>
+          <w:sz w:val="32"/>
+          <w:szCs w:val="32"/>
+        </w:rPr>
         <w:t xml:space="preserve"> </w:t>
       </w:r>
     </w:p>
@@ -148,14 +157,71 @@
           <w:sz w:val="32"/>
           <w:szCs w:val="32"/>
         </w:rPr>
-        <w:t>Con</w:t>
-      </w:r>
+        <w:t xml:space="preserve">Survey: </w:t>
+      </w:r>
+      <w:hyperlink r:id="rId8" w:history="1">
+        <w:r>
+          <w:rPr>
+            <w:rStyle w:val="Hyperlink"/>
+            <w:sz w:val="32"/>
+            <w:szCs w:val="32"/>
+          </w:rPr>
+          <w:t>https://aka.ms/boston475survey</w:t>
+        </w:r>
+      </w:hyperlink>
+    </w:p>
+    <w:p>
+      <w:pPr>
+        <w:spacing w:after="0"/>
+        <w:jc w:val="center"/>
+        <w:rPr>
+          <w:rFonts w:ascii="Arial" w:eastAsia="Times New Roman" w:hAnsi="Arial" w:cs="Arial"/>
+          <w:b/>
+          <w:bCs/>
+          <w:color w:val="000000"/>
+        </w:rPr>
+      </w:pPr>
       <w:r>
         <w:rPr>
           <w:sz w:val="32"/>
           <w:szCs w:val="32"/>
         </w:rPr>
-        <w:t xml:space="preserve">tent: </w:t>
+        <w:t xml:space="preserve">WIFI Network: </w:t>
+      </w:r>
+      <w:r>
+        <w:rPr>
+          <w:rFonts w:ascii="Arial" w:eastAsia="Times New Roman" w:hAnsi="Arial" w:cs="Arial"/>
+          <w:b/>
+          <w:bCs/>
+          <w:color w:val="000000"/>
+        </w:rPr>
+        <w:t xml:space="preserve">MSFTGUEST </w:t>
+      </w:r>
+    </w:p>
+    <w:p>
+      <w:pPr>
+        <w:spacing w:after="0"/>
+        <w:jc w:val="center"/>
+        <w:rPr>
+          <w:sz w:val="32"/>
+          <w:szCs w:val="32"/>
+        </w:rPr>
+      </w:pPr>
+      <w:r>
+        <w:rPr>
+          <w:sz w:val="32"/>
+          <w:szCs w:val="32"/>
+        </w:rPr>
+        <w:t xml:space="preserve">WIFI Access Code: </w:t>
+      </w:r>
+      <w:r>
+        <w:rPr>
+          <w:rFonts w:ascii="Arial" w:eastAsia="Times New Roman" w:hAnsi="Arial" w:cs="Arial"/>
+          <w:b/>
+          <w:bCs/>
+          <w:color w:val="000000"/>
+        </w:rPr>
+        <w:t>msevent14qq</w:t>
       </w:r>
     </w:p>
     <w:p>
@@ -393,16 +459,7 @@
                 <w:sz w:val="30"/>
                 <w:szCs w:val="30"/>
               </w:rPr>
-              <w:t xml:space="preserve"> </w:t>
-            </w:r>
-            <w:r>
-              <w:rPr>
-                <w:rFonts w:ascii="Calibri" w:eastAsia="Times New Roman" w:hAnsi="Calibri" w:cs="Calibri"/>
-                <w:color w:val="000000"/>
-                <w:sz w:val="30"/>
-                <w:szCs w:val="30"/>
-              </w:rPr>
-              <w:t>–</w:t>
+              <w:t xml:space="preserve"> –</w:t>
             </w:r>
             <w:r>
               <w:rPr>
@@ -533,16 +590,7 @@
                 <w:sz w:val="30"/>
                 <w:szCs w:val="30"/>
               </w:rPr>
-              <w:t xml:space="preserve"> </w:t>
-            </w:r>
-            <w:r>
-              <w:rPr>
-                <w:rFonts w:ascii="Calibri" w:eastAsia="Times New Roman" w:hAnsi="Calibri" w:cs="Calibri"/>
-                <w:color w:val="000000"/>
-                <w:sz w:val="30"/>
-                <w:szCs w:val="30"/>
-              </w:rPr>
-              <w:t>–</w:t>
+              <w:t xml:space="preserve"> –</w:t>
             </w:r>
             <w:r>
               <w:rPr>
@@ -692,25 +740,7 @@
                 <w:sz w:val="30"/>
                 <w:szCs w:val="30"/>
               </w:rPr>
-              <w:t xml:space="preserve"> </w:t>
-            </w:r>
-            <w:r>
-              <w:rPr>
-                <w:rFonts w:ascii="Calibri" w:eastAsia="Times New Roman" w:hAnsi="Calibri" w:cs="Calibri"/>
-                <w:color w:val="000000"/>
-                <w:sz w:val="30"/>
-                <w:szCs w:val="30"/>
-              </w:rPr>
-              <w:t>–</w:t>
-            </w:r>
-            <w:r>
-              <w:rPr>
-                <w:rFonts w:ascii="Calibri" w:eastAsia="Times New Roman" w:hAnsi="Calibri" w:cs="Calibri"/>
-                <w:color w:val="000000"/>
-                <w:sz w:val="30"/>
-                <w:szCs w:val="30"/>
-              </w:rPr>
-              <w:t xml:space="preserve"> </w:t>
+              <w:t xml:space="preserve"> – </w:t>
             </w:r>
             <w:r>
               <w:rPr>
@@ -821,25 +851,7 @@
                 <w:sz w:val="30"/>
                 <w:szCs w:val="30"/>
               </w:rPr>
-              <w:t xml:space="preserve"> </w:t>
-            </w:r>
-            <w:r>
-              <w:rPr>
-                <w:rFonts w:ascii="Calibri" w:eastAsia="Times New Roman" w:hAnsi="Calibri" w:cs="Calibri"/>
-                <w:color w:val="000000"/>
-                <w:sz w:val="30"/>
-                <w:szCs w:val="30"/>
-              </w:rPr>
-              <w:t>–</w:t>
-            </w:r>
-            <w:r>
-              <w:rPr>
-                <w:rFonts w:ascii="Calibri" w:eastAsia="Times New Roman" w:hAnsi="Calibri" w:cs="Calibri"/>
-                <w:color w:val="000000"/>
-                <w:sz w:val="30"/>
-                <w:szCs w:val="30"/>
-              </w:rPr>
-              <w:t xml:space="preserve"> </w:t>
+              <w:t xml:space="preserve"> – </w:t>
             </w:r>
             <w:r>
               <w:rPr>
@@ -1024,7 +1036,7 @@
                 <w:szCs w:val="30"/>
               </w:rPr>
             </w:pPr>
-            <w:bookmarkStart w:id="1" w:name="_Hlk499798343"/>
+            <w:bookmarkStart w:id="0" w:name="_Hlk499798343"/>
             <w:r>
               <w:rPr>
                 <w:rFonts w:ascii="Calibri" w:eastAsia="Times New Roman" w:hAnsi="Calibri" w:cs="Calibri"/>
@@ -1034,33 +1046,15 @@
               </w:rPr>
               <w:t>Design Big Data Batch Processing and Interactive Solutions</w:t>
             </w:r>
-            <w:bookmarkEnd w:id="1"/>
-            <w:r>
-              <w:rPr>
-                <w:rFonts w:ascii="Calibri" w:eastAsia="Times New Roman" w:hAnsi="Calibri" w:cs="Calibri"/>
-                <w:color w:val="000000"/>
-                <w:sz w:val="30"/>
-                <w:szCs w:val="30"/>
-              </w:rPr>
-              <w:t xml:space="preserve"> </w:t>
-            </w:r>
-            <w:r>
-              <w:rPr>
-                <w:rFonts w:ascii="Calibri" w:eastAsia="Times New Roman" w:hAnsi="Calibri" w:cs="Calibri"/>
-                <w:color w:val="000000"/>
-                <w:sz w:val="30"/>
-                <w:szCs w:val="30"/>
-              </w:rPr>
-              <w:t>–</w:t>
-            </w:r>
-            <w:r>
-              <w:rPr>
-                <w:rFonts w:ascii="Calibri" w:eastAsia="Times New Roman" w:hAnsi="Calibri" w:cs="Calibri"/>
-                <w:color w:val="000000"/>
-                <w:sz w:val="30"/>
-                <w:szCs w:val="30"/>
-              </w:rPr>
-              <w:t xml:space="preserve"> </w:t>
+            <w:bookmarkEnd w:id="0"/>
+            <w:r>
+              <w:rPr>
+                <w:rFonts w:ascii="Calibri" w:eastAsia="Times New Roman" w:hAnsi="Calibri" w:cs="Calibri"/>
+                <w:color w:val="000000"/>
+                <w:sz w:val="30"/>
+                <w:szCs w:val="30"/>
+              </w:rPr>
+              <w:t xml:space="preserve"> – </w:t>
             </w:r>
             <w:r>
               <w:rPr>
@@ -1270,16 +1264,7 @@
                 <w:sz w:val="30"/>
                 <w:szCs w:val="30"/>
               </w:rPr>
-              <w:t xml:space="preserve"> </w:t>
-            </w:r>
-            <w:r>
-              <w:rPr>
-                <w:rFonts w:ascii="Calibri" w:eastAsia="Times New Roman" w:hAnsi="Calibri" w:cs="Calibri"/>
-                <w:color w:val="000000"/>
-                <w:sz w:val="30"/>
-                <w:szCs w:val="30"/>
-              </w:rPr>
-              <w:t>–</w:t>
+              <w:t xml:space="preserve"> –</w:t>
             </w:r>
             <w:r>
               <w:rPr>
@@ -1474,7 +1459,7 @@
                 <w:szCs w:val="30"/>
               </w:rPr>
             </w:pPr>
-            <w:bookmarkStart w:id="2" w:name="_Hlk499798350"/>
+            <w:bookmarkStart w:id="1" w:name="_Hlk499798350"/>
             <w:r>
               <w:rPr>
                 <w:rFonts w:ascii="Calibri" w:eastAsia="Times New Roman" w:hAnsi="Calibri" w:cs="Calibri"/>
@@ -1484,33 +1469,15 @@
               </w:rPr>
               <w:t>Operationalize End to End Cloud Analytics Solutions</w:t>
             </w:r>
-            <w:bookmarkEnd w:id="2"/>
-            <w:r>
-              <w:rPr>
-                <w:rFonts w:ascii="Calibri" w:eastAsia="Times New Roman" w:hAnsi="Calibri" w:cs="Calibri"/>
-                <w:color w:val="000000"/>
-                <w:sz w:val="30"/>
-                <w:szCs w:val="30"/>
-              </w:rPr>
-              <w:t xml:space="preserve"> </w:t>
-            </w:r>
-            <w:r>
-              <w:rPr>
-                <w:rFonts w:ascii="Calibri" w:eastAsia="Times New Roman" w:hAnsi="Calibri" w:cs="Calibri"/>
-                <w:color w:val="000000"/>
-                <w:sz w:val="30"/>
-                <w:szCs w:val="30"/>
-              </w:rPr>
-              <w:t>–</w:t>
-            </w:r>
-            <w:r>
-              <w:rPr>
-                <w:rFonts w:ascii="Calibri" w:eastAsia="Times New Roman" w:hAnsi="Calibri" w:cs="Calibri"/>
-                <w:color w:val="000000"/>
-                <w:sz w:val="30"/>
-                <w:szCs w:val="30"/>
-              </w:rPr>
-              <w:t xml:space="preserve"> </w:t>
+            <w:bookmarkEnd w:id="1"/>
+            <w:r>
+              <w:rPr>
+                <w:rFonts w:ascii="Calibri" w:eastAsia="Times New Roman" w:hAnsi="Calibri" w:cs="Calibri"/>
+                <w:color w:val="000000"/>
+                <w:sz w:val="30"/>
+                <w:szCs w:val="30"/>
+              </w:rPr>
+              <w:t xml:space="preserve"> – </w:t>
             </w:r>
             <w:r>
               <w:rPr>
@@ -1660,7 +1627,7 @@
                     <pic:cNvPicPr/>
                   </pic:nvPicPr>
                   <pic:blipFill>
-                    <a:blip r:embed="rId7">
+                    <a:blip r:embed="rId9">
                       <a:extLst>
                         <a:ext uri="{28A0092B-C50C-407E-A947-70E740481C1C}">
                           <a14:useLocalDpi xmlns:a14="http://schemas.microsoft.com/office/drawing/2010/main" val="0"/>
@@ -1743,7 +1710,7 @@
                     <pic:cNvPicPr/>
                   </pic:nvPicPr>
                   <pic:blipFill>
-                    <a:blip r:embed="rId7">
+                    <a:blip r:embed="rId9">
                       <a:extLst>
                         <a:ext uri="{28A0092B-C50C-407E-A947-70E740481C1C}">
                           <a14:useLocalDpi xmlns:a14="http://schemas.microsoft.com/office/drawing/2010/main" val="0"/>
@@ -1870,7 +1837,6 @@
         <w:spacing w:after="0"/>
         <w:jc w:val="center"/>
         <w:rPr>
-          <w:rFonts w:cstheme="minorHAnsi"/>
           <w:sz w:val="32"/>
           <w:szCs w:val="32"/>
         </w:rPr>
@@ -1878,7 +1844,6 @@
       <w:proofErr w:type="spellStart"/>
       <w:r>
         <w:rPr>
-          <w:rFonts w:cstheme="minorHAnsi"/>
           <w:sz w:val="32"/>
           <w:szCs w:val="32"/>
         </w:rPr>
@@ -1887,11 +1852,13 @@
       <w:proofErr w:type="spellEnd"/>
       <w:r>
         <w:rPr>
-          <w:rFonts w:cstheme="minorHAnsi"/>
           <w:sz w:val="32"/>
           <w:szCs w:val="32"/>
         </w:rPr>
-        <w:t xml:space="preserve"> Password: </w:t>
+        <w:t xml:space="preserve"> Password:</w:t>
+      </w:r>
+      <w:r>
+        <w:t xml:space="preserve"> </w:t>
       </w:r>
     </w:p>
     <w:p>
@@ -1916,6 +1883,129 @@
           <w:szCs w:val="32"/>
         </w:rPr>
         <w:t xml:space="preserve">tent: </w:t>
+      </w:r>
+      <w:hyperlink r:id="rId10" w:history="1">
+        <w:r>
+          <w:rPr>
+            <w:rStyle w:val="Hyperlink"/>
+            <w:sz w:val="32"/>
+            <w:szCs w:val="32"/>
+          </w:rPr>
+          <w:t>https://aka.ms/boston475content</w:t>
+        </w:r>
+      </w:hyperlink>
+      <w:r>
+        <w:rPr>
+          <w:sz w:val="32"/>
+          <w:szCs w:val="32"/>
+        </w:rPr>
+        <w:t xml:space="preserve"> </w:t>
+      </w:r>
+    </w:p>
+    <w:p>
+      <w:pPr>
+        <w:spacing w:after="0"/>
+        <w:jc w:val="center"/>
+        <w:rPr>
+          <w:sz w:val="32"/>
+          <w:szCs w:val="32"/>
+        </w:rPr>
+      </w:pPr>
+      <w:r>
+        <w:rPr>
+          <w:sz w:val="32"/>
+          <w:szCs w:val="32"/>
+        </w:rPr>
+        <w:t xml:space="preserve">Survey: </w:t>
+      </w:r>
+      <w:hyperlink r:id="rId11" w:history="1">
+        <w:r>
+          <w:rPr>
+            <w:rStyle w:val="Hyperlink"/>
+            <w:sz w:val="32"/>
+            <w:szCs w:val="32"/>
+          </w:rPr>
+          <w:t>https://aka.ms/boston475survey</w:t>
+        </w:r>
+      </w:hyperlink>
+      <w:r>
+        <w:rPr>
+          <w:sz w:val="32"/>
+          <w:szCs w:val="32"/>
+        </w:rPr>
+        <w:t xml:space="preserve"> </w:t>
+      </w:r>
+    </w:p>
+    <w:p>
+      <w:pPr>
+        <w:spacing w:after="0"/>
+        <w:jc w:val="center"/>
+        <w:rPr>
+          <w:rFonts w:ascii="Arial" w:eastAsia="Times New Roman" w:hAnsi="Arial" w:cs="Arial"/>
+          <w:b/>
+          <w:bCs/>
+          <w:color w:val="000000"/>
+        </w:rPr>
+      </w:pPr>
+      <w:r>
+        <w:rPr>
+          <w:sz w:val="32"/>
+          <w:szCs w:val="32"/>
+        </w:rPr>
+        <w:t xml:space="preserve">WIFI Network: </w:t>
+      </w:r>
+      <w:r>
+        <w:rPr>
+          <w:rFonts w:ascii="Arial" w:eastAsia="Times New Roman" w:hAnsi="Arial" w:cs="Arial"/>
+          <w:b/>
+          <w:bCs/>
+          <w:color w:val="000000"/>
+        </w:rPr>
+        <w:t>MSFTGUEST</w:t>
+      </w:r>
+      <w:r>
+        <w:rPr>
+          <w:rFonts w:ascii="Arial" w:eastAsia="Times New Roman" w:hAnsi="Arial" w:cs="Arial"/>
+          <w:b/>
+          <w:bCs/>
+          <w:color w:val="000000"/>
+        </w:rPr>
+        <w:t xml:space="preserve"> </w:t>
+      </w:r>
+    </w:p>
+    <w:p>
+      <w:pPr>
+        <w:spacing w:after="0"/>
+        <w:jc w:val="center"/>
+        <w:rPr>
+          <w:sz w:val="32"/>
+          <w:szCs w:val="32"/>
+        </w:rPr>
+      </w:pPr>
+      <w:r>
+        <w:rPr>
+          <w:sz w:val="32"/>
+          <w:szCs w:val="32"/>
+        </w:rPr>
+        <w:t>W</w:t>
+      </w:r>
+      <w:bookmarkStart w:id="2" w:name="_GoBack"/>
+      <w:bookmarkEnd w:id="2"/>
+      <w:r>
+        <w:rPr>
+          <w:sz w:val="32"/>
+          <w:szCs w:val="32"/>
+        </w:rPr>
+        <w:t xml:space="preserve">IFI Access Code: </w:t>
+      </w:r>
+      <w:r>
+        <w:rPr>
+          <w:rFonts w:ascii="Arial" w:eastAsia="Times New Roman" w:hAnsi="Arial" w:cs="Arial"/>
+          <w:b/>
+          <w:bCs/>
+          <w:color w:val="000000"/>
+        </w:rPr>
+        <w:t>msevent14qq</w:t>
       </w:r>
     </w:p>
     <w:p>
@@ -2193,16 +2283,7 @@
                 <w:sz w:val="30"/>
                 <w:szCs w:val="30"/>
               </w:rPr>
-              <w:t xml:space="preserve"> </w:t>
-            </w:r>
-            <w:r>
-              <w:rPr>
-                <w:rFonts w:ascii="Calibri" w:eastAsia="Times New Roman" w:hAnsi="Calibri" w:cs="Calibri"/>
-                <w:color w:val="000000"/>
-                <w:sz w:val="30"/>
-                <w:szCs w:val="30"/>
-              </w:rPr>
-              <w:t>–</w:t>
+              <w:t xml:space="preserve"> –</w:t>
             </w:r>
             <w:r>
               <w:rPr>
@@ -2344,16 +2425,7 @@
                 <w:sz w:val="30"/>
                 <w:szCs w:val="30"/>
               </w:rPr>
-              <w:t xml:space="preserve"> </w:t>
-            </w:r>
-            <w:r>
-              <w:rPr>
-                <w:rFonts w:ascii="Calibri" w:eastAsia="Times New Roman" w:hAnsi="Calibri" w:cs="Calibri"/>
-                <w:color w:val="000000"/>
-                <w:sz w:val="30"/>
-                <w:szCs w:val="30"/>
-              </w:rPr>
-              <w:t>–</w:t>
+              <w:t xml:space="preserve"> –</w:t>
             </w:r>
             <w:r>
               <w:rPr>
@@ -2555,25 +2627,7 @@
                 <w:sz w:val="30"/>
                 <w:szCs w:val="30"/>
               </w:rPr>
-              <w:t xml:space="preserve"> </w:t>
-            </w:r>
-            <w:r>
-              <w:rPr>
-                <w:rFonts w:ascii="Calibri" w:eastAsia="Times New Roman" w:hAnsi="Calibri" w:cs="Calibri"/>
-                <w:color w:val="000000"/>
-                <w:sz w:val="30"/>
-                <w:szCs w:val="30"/>
-              </w:rPr>
-              <w:t>–</w:t>
-            </w:r>
-            <w:r>
-              <w:rPr>
-                <w:rFonts w:ascii="Calibri" w:eastAsia="Times New Roman" w:hAnsi="Calibri" w:cs="Calibri"/>
-                <w:color w:val="000000"/>
-                <w:sz w:val="30"/>
-                <w:szCs w:val="30"/>
-              </w:rPr>
-              <w:t xml:space="preserve"> </w:t>
+              <w:t xml:space="preserve"> – </w:t>
             </w:r>
             <w:r>
               <w:rPr>
@@ -2914,16 +2968,7 @@
                 <w:sz w:val="30"/>
                 <w:szCs w:val="30"/>
               </w:rPr>
-              <w:t xml:space="preserve">Intro to U-SQL </w:t>
-            </w:r>
-            <w:r>
-              <w:rPr>
-                <w:rFonts w:ascii="Calibri" w:eastAsia="Times New Roman" w:hAnsi="Calibri" w:cs="Calibri"/>
-                <w:color w:val="000000"/>
-                <w:sz w:val="30"/>
-                <w:szCs w:val="30"/>
-              </w:rPr>
-              <w:t>–</w:t>
+              <w:t>Intro to U-SQL –</w:t>
             </w:r>
             <w:r>
               <w:rPr>
@@ -3072,25 +3117,7 @@
                 <w:sz w:val="30"/>
                 <w:szCs w:val="30"/>
               </w:rPr>
-              <w:t xml:space="preserve"> </w:t>
-            </w:r>
-            <w:r>
-              <w:rPr>
-                <w:rFonts w:ascii="Calibri" w:eastAsia="Times New Roman" w:hAnsi="Calibri" w:cs="Calibri"/>
-                <w:color w:val="000000"/>
-                <w:sz w:val="30"/>
-                <w:szCs w:val="30"/>
-              </w:rPr>
-              <w:t>–</w:t>
-            </w:r>
-            <w:r>
-              <w:rPr>
-                <w:rFonts w:ascii="Calibri" w:eastAsia="Times New Roman" w:hAnsi="Calibri" w:cs="Calibri"/>
-                <w:color w:val="000000"/>
-                <w:sz w:val="30"/>
-                <w:szCs w:val="30"/>
-              </w:rPr>
-              <w:t xml:space="preserve"> </w:t>
+              <w:t xml:space="preserve"> – </w:t>
             </w:r>
             <w:r>
               <w:rPr>
@@ -3153,7 +3180,7 @@
                     <pic:cNvPicPr/>
                   </pic:nvPicPr>
                   <pic:blipFill>
-                    <a:blip r:embed="rId7">
+                    <a:blip r:embed="rId9">
                       <a:extLst>
                         <a:ext uri="{28A0092B-C50C-407E-A947-70E740481C1C}">
                           <a14:useLocalDpi xmlns:a14="http://schemas.microsoft.com/office/drawing/2010/main" val="0"/>
@@ -3189,12 +3216,12 @@
       </w:r>
     </w:p>
     <w:sectPr>
-      <w:headerReference w:type="even" r:id="rId8"/>
-      <w:headerReference w:type="default" r:id="rId9"/>
-      <w:footerReference w:type="even" r:id="rId10"/>
-      <w:footerReference w:type="default" r:id="rId11"/>
-      <w:headerReference w:type="first" r:id="rId12"/>
-      <w:footerReference w:type="first" r:id="rId13"/>
+      <w:headerReference w:type="even" r:id="rId12"/>
+      <w:headerReference w:type="default" r:id="rId13"/>
+      <w:footerReference w:type="even" r:id="rId14"/>
+      <w:footerReference w:type="default" r:id="rId15"/>
+      <w:headerReference w:type="first" r:id="rId16"/>
+      <w:footerReference w:type="first" r:id="rId17"/>
       <w:pgSz w:w="12240" w:h="15840"/>
       <w:pgMar w:top="720" w:right="1440" w:bottom="450" w:left="1440" w:header="720" w:footer="720" w:gutter="0"/>
       <w:cols w:space="720"/>

</xml_diff>